<commit_message>
All 150 pdf ready. Instructions updated to not annotate all items.
Signed-off-by: frankg1401 <bogong.ustc@gmail.com>
</commit_message>
<xml_diff>
--- a/Instructions.docx
+++ b/Instructions.docx
@@ -266,7 +266,23 @@
           <w:sz w:val="24"/>
           <w:u w:val="single"/>
         </w:rPr>
-        <w:t xml:space="preserve"> applicable, </w:t>
+        <w:t xml:space="preserve"> applicable</w:t>
+      </w:r>
+      <w:r>
+        <w:rPr>
+          <w:rFonts w:ascii="Times New Roman" w:hAnsi="Times New Roman" w:cs="Times New Roman"/>
+          <w:sz w:val="24"/>
+          <w:u w:val="single"/>
+        </w:rPr>
+        <w:t xml:space="preserve"> (see instruction 3)</w:t>
+      </w:r>
+      <w:r>
+        <w:rPr>
+          <w:rFonts w:ascii="Times New Roman" w:hAnsi="Times New Roman" w:cs="Times New Roman"/>
+          <w:sz w:val="24"/>
+          <w:u w:val="single"/>
+        </w:rPr>
+        <w:t xml:space="preserve">, </w:t>
       </w:r>
       <w:r>
         <w:rPr>
@@ -483,36 +499,107 @@
           <w:rFonts w:ascii="Times New Roman" w:hAnsi="Times New Roman" w:cs="Times New Roman"/>
           <w:sz w:val="24"/>
         </w:rPr>
-        <w:t xml:space="preserve">3. When the scoring </w:t>
-      </w:r>
-      <w:r>
-        <w:rPr>
-          <w:rFonts w:ascii="Times New Roman" w:hAnsi="Times New Roman" w:cs="Times New Roman"/>
-          <w:sz w:val="24"/>
-        </w:rPr>
-        <w:t xml:space="preserve">is completed for one articles, </w:t>
-      </w:r>
-      <w:r>
-        <w:rPr>
-          <w:rFonts w:ascii="Times New Roman" w:hAnsi="Times New Roman" w:cs="Times New Roman"/>
-          <w:sz w:val="24"/>
-        </w:rPr>
-        <w:t xml:space="preserve">please </w:t>
-      </w:r>
-      <w:r>
-        <w:rPr>
-          <w:rFonts w:ascii="Times New Roman" w:hAnsi="Times New Roman" w:cs="Times New Roman"/>
-          <w:b/>
-          <w:sz w:val="24"/>
-        </w:rPr>
-        <w:t>save</w:t>
-      </w:r>
-      <w:r>
-        <w:rPr>
-          <w:rFonts w:ascii="Times New Roman" w:hAnsi="Times New Roman" w:cs="Times New Roman"/>
-          <w:sz w:val="24"/>
-        </w:rPr>
-        <w:t xml:space="preserve"> the annotated PDF file on your local hard-drive.</w:t>
+        <w:t xml:space="preserve">3. </w:t>
+      </w:r>
+      <w:r>
+        <w:rPr>
+          <w:rFonts w:ascii="Times New Roman" w:hAnsi="Times New Roman" w:cs="Times New Roman"/>
+          <w:color w:val="FF0000"/>
+          <w:sz w:val="24"/>
+        </w:rPr>
+        <w:t xml:space="preserve">You do not need to annotate the PDF for every </w:t>
+      </w:r>
+      <w:proofErr w:type="spellStart"/>
+      <w:r>
+        <w:rPr>
+          <w:rFonts w:ascii="Times New Roman" w:hAnsi="Times New Roman" w:cs="Times New Roman"/>
+          <w:color w:val="FF0000"/>
+          <w:sz w:val="24"/>
+        </w:rPr>
+        <w:t>STARD</w:t>
+      </w:r>
+      <w:proofErr w:type="spellEnd"/>
+      <w:r>
+        <w:rPr>
+          <w:rFonts w:ascii="Times New Roman" w:hAnsi="Times New Roman" w:cs="Times New Roman"/>
+          <w:color w:val="FF0000"/>
+          <w:sz w:val="24"/>
+        </w:rPr>
+        <w:t xml:space="preserve"> item</w:t>
+      </w:r>
+      <w:r>
+        <w:rPr>
+          <w:rFonts w:ascii="Times New Roman" w:hAnsi="Times New Roman" w:cs="Times New Roman"/>
+          <w:color w:val="FF0000"/>
+          <w:sz w:val="24"/>
+        </w:rPr>
+        <w:t xml:space="preserve">. To </w:t>
+      </w:r>
+      <w:r>
+        <w:rPr>
+          <w:rFonts w:ascii="Times New Roman" w:hAnsi="Times New Roman" w:cs="Times New Roman"/>
+          <w:color w:val="FF0000"/>
+          <w:sz w:val="24"/>
+        </w:rPr>
+        <w:t>save time, you can decide what</w:t>
+      </w:r>
+      <w:r>
+        <w:rPr>
+          <w:rFonts w:ascii="Times New Roman" w:hAnsi="Times New Roman" w:cs="Times New Roman"/>
+          <w:color w:val="FF0000"/>
+          <w:sz w:val="24"/>
+        </w:rPr>
+        <w:t xml:space="preserve"> high-yield</w:t>
+      </w:r>
+      <w:r>
+        <w:rPr>
+          <w:rFonts w:ascii="Times New Roman" w:hAnsi="Times New Roman" w:cs="Times New Roman"/>
+          <w:color w:val="FF0000"/>
+          <w:sz w:val="24"/>
+        </w:rPr>
+        <w:t xml:space="preserve"> </w:t>
+      </w:r>
+      <w:proofErr w:type="spellStart"/>
+      <w:r>
+        <w:rPr>
+          <w:rFonts w:ascii="Times New Roman" w:hAnsi="Times New Roman" w:cs="Times New Roman"/>
+          <w:color w:val="FF0000"/>
+          <w:sz w:val="24"/>
+        </w:rPr>
+        <w:t>STARD</w:t>
+      </w:r>
+      <w:proofErr w:type="spellEnd"/>
+      <w:r>
+        <w:rPr>
+          <w:rFonts w:ascii="Times New Roman" w:hAnsi="Times New Roman" w:cs="Times New Roman"/>
+          <w:color w:val="FF0000"/>
+          <w:sz w:val="24"/>
+        </w:rPr>
+        <w:t xml:space="preserve"> items</w:t>
+      </w:r>
+      <w:r>
+        <w:rPr>
+          <w:rFonts w:ascii="Times New Roman" w:hAnsi="Times New Roman" w:cs="Times New Roman"/>
+          <w:color w:val="FF0000"/>
+          <w:sz w:val="24"/>
+        </w:rPr>
+        <w:t xml:space="preserve"> </w:t>
+      </w:r>
+      <w:r>
+        <w:rPr>
+          <w:rFonts w:ascii="Times New Roman" w:hAnsi="Times New Roman" w:cs="Times New Roman"/>
+          <w:color w:val="FF0000"/>
+          <w:sz w:val="24"/>
+        </w:rPr>
+        <w:t>to annotate and how detailed your comments are</w:t>
+      </w:r>
+      <w:r>
+        <w:rPr>
+          <w:rFonts w:ascii="Times New Roman" w:hAnsi="Times New Roman" w:cs="Times New Roman"/>
+          <w:color w:val="FF0000"/>
+          <w:sz w:val="24"/>
+        </w:rPr>
+        <w:t>, based on your experience of the pilot reconciliation.  Alternatively, you can leave comments directly on the Google Sheet (Right click -&gt; Comment).</w:t>
       </w:r>
     </w:p>
     <w:p>
@@ -527,7 +614,81 @@
           <w:rFonts w:ascii="Times New Roman" w:hAnsi="Times New Roman" w:cs="Times New Roman"/>
           <w:sz w:val="24"/>
         </w:rPr>
-        <w:t xml:space="preserve">4. When the scoring is completed for </w:t>
+        <w:t xml:space="preserve">4. </w:t>
+      </w:r>
+      <w:r>
+        <w:rPr>
+          <w:rFonts w:ascii="Times New Roman" w:hAnsi="Times New Roman" w:cs="Times New Roman"/>
+          <w:sz w:val="24"/>
+        </w:rPr>
+        <w:t xml:space="preserve">When the scoring </w:t>
+      </w:r>
+      <w:r>
+        <w:rPr>
+          <w:rFonts w:ascii="Times New Roman" w:hAnsi="Times New Roman" w:cs="Times New Roman"/>
+          <w:sz w:val="24"/>
+        </w:rPr>
+        <w:t xml:space="preserve">is completed for one </w:t>
+      </w:r>
+      <w:proofErr w:type="gramStart"/>
+      <w:r>
+        <w:rPr>
+          <w:rFonts w:ascii="Times New Roman" w:hAnsi="Times New Roman" w:cs="Times New Roman"/>
+          <w:sz w:val="24"/>
+        </w:rPr>
+        <w:t>articles</w:t>
+      </w:r>
+      <w:proofErr w:type="gramEnd"/>
+      <w:r>
+        <w:rPr>
+          <w:rFonts w:ascii="Times New Roman" w:hAnsi="Times New Roman" w:cs="Times New Roman"/>
+          <w:sz w:val="24"/>
+        </w:rPr>
+        <w:t xml:space="preserve">, </w:t>
+      </w:r>
+      <w:r>
+        <w:rPr>
+          <w:rFonts w:ascii="Times New Roman" w:hAnsi="Times New Roman" w:cs="Times New Roman"/>
+          <w:sz w:val="24"/>
+        </w:rPr>
+        <w:t xml:space="preserve">please </w:t>
+      </w:r>
+      <w:r>
+        <w:rPr>
+          <w:rFonts w:ascii="Times New Roman" w:hAnsi="Times New Roman" w:cs="Times New Roman"/>
+          <w:b/>
+          <w:sz w:val="24"/>
+        </w:rPr>
+        <w:t>save</w:t>
+      </w:r>
+      <w:r>
+        <w:rPr>
+          <w:rFonts w:ascii="Times New Roman" w:hAnsi="Times New Roman" w:cs="Times New Roman"/>
+          <w:sz w:val="24"/>
+        </w:rPr>
+        <w:t xml:space="preserve"> the annotated PDF file on your local hard-drive.</w:t>
+      </w:r>
+    </w:p>
+    <w:p>
+      <w:pPr>
+        <w:rPr>
+          <w:rFonts w:ascii="Times New Roman" w:hAnsi="Times New Roman" w:cs="Times New Roman"/>
+          <w:sz w:val="24"/>
+        </w:rPr>
+      </w:pPr>
+      <w:r>
+        <w:rPr>
+          <w:rFonts w:ascii="Times New Roman" w:hAnsi="Times New Roman" w:cs="Times New Roman"/>
+          <w:sz w:val="24"/>
+        </w:rPr>
+        <w:t>5.</w:t>
+      </w:r>
+      <w:r>
+        <w:rPr>
+          <w:rFonts w:ascii="Times New Roman" w:hAnsi="Times New Roman" w:cs="Times New Roman"/>
+          <w:sz w:val="24"/>
+        </w:rPr>
+        <w:t xml:space="preserve"> When the scoring is completed for </w:t>
       </w:r>
       <w:r>
         <w:rPr>
@@ -573,106 +734,105 @@
           <w:sz w:val="24"/>
         </w:rPr>
         <w:t>.</w:t>
+      </w:r>
+    </w:p>
+    <w:p>
+      <w:pPr>
+        <w:rPr>
+          <w:rFonts w:ascii="Times New Roman" w:hAnsi="Times New Roman" w:cs="Times New Roman"/>
+          <w:sz w:val="24"/>
+        </w:rPr>
+      </w:pPr>
+      <w:r>
+        <w:rPr>
+          <w:rFonts w:ascii="Times New Roman" w:hAnsi="Times New Roman" w:cs="Times New Roman"/>
+          <w:sz w:val="24"/>
+        </w:rPr>
+        <w:t>6</w:t>
+      </w:r>
+      <w:r>
+        <w:rPr>
+          <w:rFonts w:ascii="Times New Roman" w:hAnsi="Times New Roman" w:cs="Times New Roman"/>
+          <w:sz w:val="24"/>
+        </w:rPr>
+        <w:t xml:space="preserve">. Please </w:t>
+      </w:r>
+      <w:r>
+        <w:rPr>
+          <w:rFonts w:ascii="Times New Roman" w:hAnsi="Times New Roman" w:cs="Times New Roman"/>
+          <w:sz w:val="24"/>
+        </w:rPr>
+        <w:t>contact</w:t>
+      </w:r>
+      <w:r>
+        <w:rPr>
+          <w:rFonts w:ascii="Times New Roman" w:hAnsi="Times New Roman" w:cs="Times New Roman"/>
+          <w:sz w:val="24"/>
+        </w:rPr>
+        <w:t xml:space="preserve"> Bo if you have any suggestions or questions regarding the checklist, or the data extraction process in general.</w:t>
+      </w:r>
+    </w:p>
+    <w:p>
+      <w:pPr>
+        <w:rPr>
+          <w:rFonts w:ascii="Times New Roman" w:hAnsi="Times New Roman" w:cs="Times New Roman"/>
+          <w:sz w:val="24"/>
+        </w:rPr>
+      </w:pPr>
+    </w:p>
+    <w:p>
+      <w:pPr>
+        <w:rPr>
+          <w:rFonts w:ascii="Times New Roman" w:hAnsi="Times New Roman" w:cs="Times New Roman"/>
+          <w:sz w:val="24"/>
+        </w:rPr>
+      </w:pPr>
+      <w:r>
+        <w:rPr>
+          <w:rFonts w:ascii="Times New Roman" w:hAnsi="Times New Roman" w:cs="Times New Roman"/>
+          <w:sz w:val="24"/>
+        </w:rPr>
+        <w:t>Thank you!</w:t>
+      </w:r>
+    </w:p>
+    <w:p>
+      <w:pPr>
+        <w:rPr>
+          <w:rFonts w:ascii="Times New Roman" w:hAnsi="Times New Roman" w:cs="Times New Roman"/>
+          <w:sz w:val="24"/>
+        </w:rPr>
+      </w:pPr>
+      <w:r>
+        <w:rPr>
+          <w:rFonts w:ascii="Times New Roman" w:hAnsi="Times New Roman" w:cs="Times New Roman"/>
+          <w:sz w:val="24"/>
+        </w:rPr>
+        <w:t>Bo G</w:t>
+      </w:r>
+      <w:r>
+        <w:rPr>
+          <w:rFonts w:ascii="Times New Roman" w:hAnsi="Times New Roman" w:cs="Times New Roman"/>
+          <w:sz w:val="24"/>
+        </w:rPr>
+        <w:t>ong</w:t>
+      </w:r>
+    </w:p>
+    <w:p>
+      <w:pPr>
+        <w:rPr>
+          <w:rFonts w:ascii="Times New Roman" w:hAnsi="Times New Roman" w:cs="Times New Roman"/>
+          <w:sz w:val="24"/>
+        </w:rPr>
+      </w:pPr>
+      <w:r>
+        <w:rPr>
+          <w:rFonts w:ascii="Times New Roman" w:hAnsi="Times New Roman" w:cs="Times New Roman"/>
+          <w:sz w:val="24"/>
+        </w:rPr>
+        <w:t>bogong.ustc@gmail.com</w:t>
       </w:r>
       <w:bookmarkStart w:id="0" w:name="_GoBack"/>
       <w:bookmarkEnd w:id="0"/>
-    </w:p>
-    <w:p>
-      <w:pPr>
-        <w:rPr>
-          <w:rFonts w:ascii="Times New Roman" w:hAnsi="Times New Roman" w:cs="Times New Roman"/>
-          <w:sz w:val="24"/>
-        </w:rPr>
-      </w:pPr>
-      <w:r>
-        <w:rPr>
-          <w:rFonts w:ascii="Times New Roman" w:hAnsi="Times New Roman" w:cs="Times New Roman"/>
-          <w:sz w:val="24"/>
-        </w:rPr>
-        <w:t>5</w:t>
-      </w:r>
-      <w:r>
-        <w:rPr>
-          <w:rFonts w:ascii="Times New Roman" w:hAnsi="Times New Roman" w:cs="Times New Roman"/>
-          <w:sz w:val="24"/>
-        </w:rPr>
-        <w:t xml:space="preserve">. Please </w:t>
-      </w:r>
-      <w:r>
-        <w:rPr>
-          <w:rFonts w:ascii="Times New Roman" w:hAnsi="Times New Roman" w:cs="Times New Roman"/>
-          <w:sz w:val="24"/>
-        </w:rPr>
-        <w:t>contact</w:t>
-      </w:r>
-      <w:r>
-        <w:rPr>
-          <w:rFonts w:ascii="Times New Roman" w:hAnsi="Times New Roman" w:cs="Times New Roman"/>
-          <w:sz w:val="24"/>
-        </w:rPr>
-        <w:t xml:space="preserve"> Bo if you have any suggestions or questions regarding the checklist, or the data extraction process in general.</w:t>
-      </w:r>
-    </w:p>
-    <w:p>
-      <w:pPr>
-        <w:rPr>
-          <w:rFonts w:ascii="Times New Roman" w:hAnsi="Times New Roman" w:cs="Times New Roman"/>
-          <w:sz w:val="24"/>
-        </w:rPr>
-      </w:pPr>
-    </w:p>
-    <w:p>
-      <w:pPr>
-        <w:rPr>
-          <w:rFonts w:ascii="Times New Roman" w:hAnsi="Times New Roman" w:cs="Times New Roman"/>
-          <w:sz w:val="24"/>
-        </w:rPr>
-      </w:pPr>
-      <w:r>
-        <w:rPr>
-          <w:rFonts w:ascii="Times New Roman" w:hAnsi="Times New Roman" w:cs="Times New Roman"/>
-          <w:sz w:val="24"/>
-        </w:rPr>
-        <w:t>Thank you!</w:t>
-      </w:r>
-    </w:p>
-    <w:p>
-      <w:pPr>
-        <w:rPr>
-          <w:rFonts w:ascii="Times New Roman" w:hAnsi="Times New Roman" w:cs="Times New Roman"/>
-          <w:sz w:val="24"/>
-        </w:rPr>
-      </w:pPr>
-      <w:r>
-        <w:rPr>
-          <w:rFonts w:ascii="Times New Roman" w:hAnsi="Times New Roman" w:cs="Times New Roman"/>
-          <w:sz w:val="24"/>
-        </w:rPr>
-        <w:t>Bo Gong (UBC MSI4)</w:t>
-      </w:r>
-    </w:p>
-    <w:p>
-      <w:pPr>
-        <w:rPr>
-          <w:rFonts w:ascii="Times New Roman" w:hAnsi="Times New Roman" w:cs="Times New Roman"/>
-          <w:sz w:val="24"/>
-        </w:rPr>
-      </w:pPr>
-      <w:r>
-        <w:rPr>
-          <w:rFonts w:ascii="Times New Roman" w:hAnsi="Times New Roman" w:cs="Times New Roman"/>
-          <w:sz w:val="24"/>
-        </w:rPr>
-        <w:t>bogong.ustc@gmail.com</w:t>
-      </w:r>
-    </w:p>
-    <w:p>
-      <w:pPr>
-        <w:rPr>
-          <w:rFonts w:ascii="Times New Roman" w:hAnsi="Times New Roman" w:cs="Times New Roman"/>
-          <w:sz w:val="24"/>
-        </w:rPr>
-      </w:pPr>
     </w:p>
     <w:sectPr>
       <w:pgSz w:w="15840" w:h="12240" w:orient="landscape"/>
@@ -822,7 +982,7 @@
       </w:pPr>
     </w:pPrDefault>
   </w:docDefaults>
-  <w:latentStyles w:defLockedState="0" w:defUIPriority="99" w:defSemiHidden="0" w:defUnhideWhenUsed="0" w:defQFormat="0" w:count="375">
+  <w:latentStyles w:defLockedState="0" w:defUIPriority="99" w:defSemiHidden="0" w:defUnhideWhenUsed="0" w:defQFormat="0" w:count="376">
     <w:lsdException w:name="Normal" w:uiPriority="0" w:qFormat="1"/>
     <w:lsdException w:name="heading 1" w:uiPriority="9" w:qFormat="1"/>
     <w:lsdException w:name="heading 2" w:semiHidden="1" w:uiPriority="9" w:unhideWhenUsed="1" w:qFormat="1"/>
@@ -928,7 +1088,6 @@
     <w:lsdException w:name="HTML Sample" w:semiHidden="1" w:unhideWhenUsed="1"/>
     <w:lsdException w:name="HTML Typewriter" w:semiHidden="1" w:unhideWhenUsed="1"/>
     <w:lsdException w:name="HTML Variable" w:semiHidden="1" w:unhideWhenUsed="1"/>
-    <w:lsdException w:name="Normal Table" w:semiHidden="1" w:unhideWhenUsed="1"/>
     <w:lsdException w:name="annotation subject" w:semiHidden="1" w:unhideWhenUsed="1"/>
     <w:lsdException w:name="No List" w:semiHidden="1" w:unhideWhenUsed="1"/>
     <w:lsdException w:name="Outline List 1" w:semiHidden="1" w:unhideWhenUsed="1"/>
@@ -975,10 +1134,8 @@
     <w:lsdException w:name="Table Subtle 2" w:semiHidden="1" w:unhideWhenUsed="1"/>
     <w:lsdException w:name="Table Web 1" w:semiHidden="1" w:unhideWhenUsed="1"/>
     <w:lsdException w:name="Table Web 2" w:semiHidden="1" w:unhideWhenUsed="1"/>
-    <w:lsdException w:name="Table Web 3" w:semiHidden="1" w:unhideWhenUsed="1"/>
     <w:lsdException w:name="Balloon Text" w:semiHidden="1" w:unhideWhenUsed="1"/>
     <w:lsdException w:name="Table Grid" w:uiPriority="39"/>
-    <w:lsdException w:name="Table Theme" w:semiHidden="1" w:unhideWhenUsed="1"/>
     <w:lsdException w:name="Placeholder Text" w:semiHidden="1"/>
     <w:lsdException w:name="No Spacing" w:uiPriority="1" w:qFormat="1"/>
     <w:lsdException w:name="Light Shading" w:uiPriority="60"/>
@@ -1198,6 +1355,7 @@
     <w:lsdException w:name="Smart Hyperlink" w:semiHidden="1" w:unhideWhenUsed="1"/>
     <w:lsdException w:name="Hashtag" w:semiHidden="1" w:unhideWhenUsed="1"/>
     <w:lsdException w:name="Unresolved Mention" w:semiHidden="1" w:unhideWhenUsed="1"/>
+    <w:lsdException w:name="Smart Link" w:semiHidden="1" w:unhideWhenUsed="1"/>
   </w:latentStyles>
   <w:style w:type="paragraph" w:default="1" w:styleId="Normal">
     <w:name w:val="Normal"/>

</xml_diff>